<commit_message>
included link in rendered document
</commit_message>
<xml_diff>
--- a/2025_2_27_CodingChallenge4_ClassAssignment_mer0127_kat0084.docx
+++ b/2025_2_27_CodingChallenge4_ClassAssignment_mer0127_kat0084.docx
@@ -50,6 +50,32 @@
         <w:t xml:space="preserve">2025-02-27</w:t>
       </w:r>
     </w:p>
+    <w:sdt>
+      <w:sdtPr>
+        <w:docPartObj>
+          <w:docPartGallery w:val="Table of Contents"/>
+          <w:docPartUnique/>
+        </w:docPartObj>
+      </w:sdtPr>
+      <w:sdtContent>
+        <w:p>
+          <w:pPr>
+            <w:pStyle w:val="TOCHeading"/>
+          </w:pPr>
+          <w:r>
+            <w:t xml:space="preserve">Table of Contents</w:t>
+          </w:r>
+        </w:p>
+        <w:p>
+          <w:r>
+            <w:fldChar w:fldCharType="begin" w:dirty="true"/>
+            <w:instrText xml:space="preserve">TOC \o "1-3" \h \z \u</w:instrText>
+            <w:fldChar w:fldCharType="separate"/>
+            <w:fldChar w:fldCharType="end"/>
+          </w:r>
+        </w:p>
+      </w:sdtContent>
+    </w:sdt>
     <w:bookmarkStart w:id="21" w:name="data-information"/>
     <w:p>
       <w:pPr>
@@ -85,7 +111,7 @@
       </w:hyperlink>
     </w:p>
     <w:bookmarkEnd w:id="21"/>
-    <w:bookmarkStart w:id="39" w:name="coding-challenge-3"/>
+    <w:bookmarkStart w:id="40" w:name="coding-challenge-3"/>
     <w:p>
       <w:pPr>
         <w:pStyle w:val="Heading1"/>
@@ -94,13 +120,153 @@
         <w:t xml:space="preserve">Coding Challenge 3</w:t>
       </w:r>
     </w:p>
-    <w:bookmarkStart w:id="38" w:name="quesiton-five"/>
+    <w:bookmarkStart w:id="22" w:name="question-one"/>
     <w:p>
       <w:pPr>
         <w:pStyle w:val="Heading2"/>
       </w:pPr>
       <w:r>
-        <w:t xml:space="preserve">Quesiton Five</w:t>
+        <w:t xml:space="preserve">Question One</w:t>
+      </w:r>
+    </w:p>
+    <w:p>
+      <w:pPr>
+        <w:pStyle w:val="FirstParagraph"/>
+      </w:pPr>
+      <w:r>
+        <w:t xml:space="preserve">Explain the following:</w:t>
+      </w:r>
+      <w:r>
+        <w:t xml:space="preserve"> </w:t>
+      </w:r>
+      <w:r>
+        <w:rPr>
+          <w:b/>
+          <w:bCs/>
+        </w:rPr>
+        <w:t xml:space="preserve">YAML header</w:t>
+      </w:r>
+    </w:p>
+    <w:p>
+      <w:pPr>
+        <w:pStyle w:val="BodyText"/>
+      </w:pPr>
+      <w:r>
+        <w:t xml:space="preserve">A YAML header contains arguments</w:t>
+      </w:r>
+      <w:r>
+        <w:t xml:space="preserve"> </w:t>
+      </w:r>
+      <w:r>
+        <w:t xml:space="preserve">“</w:t>
+      </w:r>
+      <w:r>
+        <w:t xml:space="preserve">title</w:t>
+      </w:r>
+      <w:r>
+        <w:t xml:space="preserve">”</w:t>
+      </w:r>
+      <w:r>
+        <w:t xml:space="preserve">,</w:t>
+      </w:r>
+      <w:r>
+        <w:t xml:space="preserve"> </w:t>
+      </w:r>
+      <w:r>
+        <w:t xml:space="preserve">“</w:t>
+      </w:r>
+      <w:r>
+        <w:t xml:space="preserve">author</w:t>
+      </w:r>
+      <w:r>
+        <w:t xml:space="preserve">”</w:t>
+      </w:r>
+      <w:r>
+        <w:t xml:space="preserve">,</w:t>
+      </w:r>
+      <w:r>
+        <w:t xml:space="preserve"> </w:t>
+      </w:r>
+      <w:r>
+        <w:t xml:space="preserve">“</w:t>
+      </w:r>
+      <w:r>
+        <w:t xml:space="preserve">output</w:t>
+      </w:r>
+      <w:r>
+        <w:t xml:space="preserve">”</w:t>
+      </w:r>
+      <w:r>
+        <w:t xml:space="preserve">,</w:t>
+      </w:r>
+      <w:r>
+        <w:t xml:space="preserve"> </w:t>
+      </w:r>
+      <w:r>
+        <w:t xml:space="preserve">“</w:t>
+      </w:r>
+      <w:r>
+        <w:t xml:space="preserve">toc</w:t>
+      </w:r>
+      <w:r>
+        <w:t xml:space="preserve">”</w:t>
+      </w:r>
+      <w:r>
+        <w:t xml:space="preserve">,</w:t>
+      </w:r>
+      <w:r>
+        <w:t xml:space="preserve"> </w:t>
+      </w:r>
+      <w:r>
+        <w:t xml:space="preserve">and</w:t>
+      </w:r>
+      <w:r>
+        <w:t xml:space="preserve"> </w:t>
+      </w:r>
+      <w:r>
+        <w:t xml:space="preserve">“</w:t>
+      </w:r>
+      <w:r>
+        <w:t xml:space="preserve">theme</w:t>
+      </w:r>
+      <w:r>
+        <w:t xml:space="preserve">”</w:t>
+      </w:r>
+      <w:r>
+        <w:t xml:space="preserve"> </w:t>
+      </w:r>
+      <w:r>
+        <w:t xml:space="preserve">within three dashes (- - -) above and below the arguments.</w:t>
+      </w:r>
+    </w:p>
+    <w:p>
+      <w:pPr>
+        <w:pStyle w:val="BodyText"/>
+      </w:pPr>
+      <w:r>
+        <w:rPr>
+          <w:b/>
+          <w:bCs/>
+        </w:rPr>
+        <w:t xml:space="preserve">Literate programming</w:t>
+      </w:r>
+    </w:p>
+    <w:p>
+      <w:pPr>
+        <w:pStyle w:val="BodyText"/>
+      </w:pPr>
+      <w:r>
+        <w:t xml:space="preserve">A mix of code and descriptive writing to explain and execute data analysis.</w:t>
+      </w:r>
+    </w:p>
+    <w:bookmarkEnd w:id="22"/>
+    <w:bookmarkStart w:id="39" w:name="quesiton-two"/>
+    <w:p>
+      <w:pPr>
+        <w:pStyle w:val="Heading2"/>
+      </w:pPr>
+      <w:r>
+        <w:t xml:space="preserve">Quesiton Two</w:t>
       </w:r>
     </w:p>
     <w:p>
@@ -593,7 +759,7 @@
         <w:t xml:space="preserve">)</w:t>
       </w:r>
     </w:p>
-    <w:bookmarkStart w:id="25" w:name="don-with-pairwise-comparisons"/>
+    <w:bookmarkStart w:id="26" w:name="don-with-pairwise-comparisons"/>
     <w:p>
       <w:pPr>
         <w:pStyle w:val="Heading3"/>
@@ -1219,18 +1385,18 @@
           <wp:inline>
             <wp:extent cx="5334000" cy="3733800"/>
             <wp:effectExtent b="0" l="0" r="0" t="0"/>
-            <wp:docPr descr="" title="" id="23" name="Picture"/>
+            <wp:docPr descr="" title="" id="24" name="Picture"/>
             <a:graphic>
               <a:graphicData uri="http://schemas.openxmlformats.org/drawingml/2006/picture">
                 <pic:pic>
                   <pic:nvPicPr>
-                    <pic:cNvPr descr="2025_2_27_CodingChallenge4_ClassAssignment_mer0127_kat0084_files/figure-docx/unnamed-chunk-3-1.png" id="24" name="Picture"/>
+                    <pic:cNvPr descr="2025_2_27_CodingChallenge4_ClassAssignment_mer0127_kat0084_files/figure-docx/unnamed-chunk-3-1.png" id="25" name="Picture"/>
                     <pic:cNvPicPr>
                       <a:picLocks noChangeArrowheads="1" noChangeAspect="1"/>
                     </pic:cNvPicPr>
                   </pic:nvPicPr>
                   <pic:blipFill>
-                    <a:blip r:embed="rId22"/>
+                    <a:blip r:embed="rId23"/>
                     <a:stretch>
                       <a:fillRect/>
                     </a:stretch>
@@ -1257,8 +1423,8 @@
         </w:drawing>
       </w:r>
     </w:p>
-    <w:bookmarkEnd w:id="25"/>
-    <w:bookmarkStart w:id="29" w:name="x15adon-with-pairwise-comparisons"/>
+    <w:bookmarkEnd w:id="26"/>
+    <w:bookmarkStart w:id="30" w:name="x15adon-with-pairwise-comparisons"/>
     <w:p>
       <w:pPr>
         <w:pStyle w:val="Heading3"/>
@@ -1884,18 +2050,18 @@
           <wp:inline>
             <wp:extent cx="5334000" cy="3733800"/>
             <wp:effectExtent b="0" l="0" r="0" t="0"/>
-            <wp:docPr descr="" title="" id="27" name="Picture"/>
+            <wp:docPr descr="" title="" id="28" name="Picture"/>
             <a:graphic>
               <a:graphicData uri="http://schemas.openxmlformats.org/drawingml/2006/picture">
                 <pic:pic>
                   <pic:nvPicPr>
-                    <pic:cNvPr descr="2025_2_27_CodingChallenge4_ClassAssignment_mer0127_kat0084_files/figure-docx/unnamed-chunk-4-1.png" id="28" name="Picture"/>
+                    <pic:cNvPr descr="2025_2_27_CodingChallenge4_ClassAssignment_mer0127_kat0084_files/figure-docx/unnamed-chunk-4-1.png" id="29" name="Picture"/>
                     <pic:cNvPicPr>
                       <a:picLocks noChangeArrowheads="1" noChangeAspect="1"/>
                     </pic:cNvPicPr>
                   </pic:nvPicPr>
                   <pic:blipFill>
-                    <a:blip r:embed="rId26"/>
+                    <a:blip r:embed="rId27"/>
                     <a:stretch>
                       <a:fillRect/>
                     </a:stretch>
@@ -1922,8 +2088,8 @@
         </w:drawing>
       </w:r>
     </w:p>
-    <w:bookmarkEnd w:id="29"/>
-    <w:bookmarkStart w:id="33" w:name="massperseed_mg-with-pairwise-comparisons"/>
+    <w:bookmarkEnd w:id="30"/>
+    <w:bookmarkStart w:id="34" w:name="massperseed_mg-with-pairwise-comparisons"/>
     <w:p>
       <w:pPr>
         <w:pStyle w:val="Heading3"/>
@@ -2516,18 +2682,18 @@
           <wp:inline>
             <wp:extent cx="5334000" cy="3733800"/>
             <wp:effectExtent b="0" l="0" r="0" t="0"/>
-            <wp:docPr descr="" title="" id="31" name="Picture"/>
+            <wp:docPr descr="" title="" id="32" name="Picture"/>
             <a:graphic>
               <a:graphicData uri="http://schemas.openxmlformats.org/drawingml/2006/picture">
                 <pic:pic>
                   <pic:nvPicPr>
-                    <pic:cNvPr descr="2025_2_27_CodingChallenge4_ClassAssignment_mer0127_kat0084_files/figure-docx/unnamed-chunk-5-1.png" id="32" name="Picture"/>
+                    <pic:cNvPr descr="2025_2_27_CodingChallenge4_ClassAssignment_mer0127_kat0084_files/figure-docx/unnamed-chunk-5-1.png" id="33" name="Picture"/>
                     <pic:cNvPicPr>
                       <a:picLocks noChangeArrowheads="1" noChangeAspect="1"/>
                     </pic:cNvPicPr>
                   </pic:nvPicPr>
                   <pic:blipFill>
-                    <a:blip r:embed="rId30"/>
+                    <a:blip r:embed="rId31"/>
                     <a:stretch>
                       <a:fillRect/>
                     </a:stretch>
@@ -2554,8 +2720,8 @@
         </w:drawing>
       </w:r>
     </w:p>
-    <w:bookmarkEnd w:id="33"/>
-    <w:bookmarkStart w:id="37" w:name="combining-the-three-plots-into-one-file"/>
+    <w:bookmarkEnd w:id="34"/>
+    <w:bookmarkStart w:id="38" w:name="combining-the-three-plots-into-one-file"/>
     <w:p>
       <w:pPr>
         <w:pStyle w:val="Heading3"/>
@@ -2746,18 +2912,18 @@
           <wp:inline>
             <wp:extent cx="5334000" cy="8001000"/>
             <wp:effectExtent b="0" l="0" r="0" t="0"/>
-            <wp:docPr descr="" title="" id="35" name="Picture"/>
+            <wp:docPr descr="" title="" id="36" name="Picture"/>
             <a:graphic>
               <a:graphicData uri="http://schemas.openxmlformats.org/drawingml/2006/picture">
                 <pic:pic>
                   <pic:nvPicPr>
-                    <pic:cNvPr descr="2025_2_27_CodingChallenge4_ClassAssignment_mer0127_kat0084_files/figure-docx/unnamed-chunk-6-1.png" id="36" name="Picture"/>
+                    <pic:cNvPr descr="2025_2_27_CodingChallenge4_ClassAssignment_mer0127_kat0084_files/figure-docx/unnamed-chunk-6-1.png" id="37" name="Picture"/>
                     <pic:cNvPicPr>
                       <a:picLocks noChangeArrowheads="1" noChangeAspect="1"/>
                     </pic:cNvPicPr>
                   </pic:nvPicPr>
                   <pic:blipFill>
-                    <a:blip r:embed="rId34"/>
+                    <a:blip r:embed="rId35"/>
                     <a:stretch>
                       <a:fillRect/>
                     </a:stretch>
@@ -2876,9 +3042,181 @@
         <w:t xml:space="preserve">#Saving Plot to Rproject Folder</w:t>
       </w:r>
     </w:p>
-    <w:bookmarkEnd w:id="37"/>
+    <w:p>
+      <w:pPr>
+        <w:pStyle w:val="SourceCode"/>
+      </w:pPr>
+      <w:r>
+        <w:rPr>
+          <w:rStyle w:val="FunctionTok"/>
+        </w:rPr>
+        <w:t xml:space="preserve">library</w:t>
+      </w:r>
+      <w:r>
+        <w:rPr>
+          <w:rStyle w:val="NormalTok"/>
+        </w:rPr>
+        <w:t xml:space="preserve">(fs)</w:t>
+      </w:r>
+      <w:r>
+        <w:br/>
+      </w:r>
+      <w:r>
+        <w:rPr>
+          <w:rStyle w:val="NormalTok"/>
+        </w:rPr>
+        <w:t xml:space="preserve">fs</w:t>
+      </w:r>
+      <w:r>
+        <w:rPr>
+          <w:rStyle w:val="SpecialCharTok"/>
+        </w:rPr>
+        <w:t xml:space="preserve">::</w:t>
+      </w:r>
+      <w:r>
+        <w:rPr>
+          <w:rStyle w:val="FunctionTok"/>
+        </w:rPr>
+        <w:t xml:space="preserve">dir_tree</w:t>
+      </w:r>
+      <w:r>
+        <w:rPr>
+          <w:rStyle w:val="NormalTok"/>
+        </w:rPr>
+        <w:t xml:space="preserve">()</w:t>
+      </w:r>
+    </w:p>
+    <w:p>
+      <w:pPr>
+        <w:pStyle w:val="SourceCode"/>
+      </w:pPr>
+      <w:r>
+        <w:rPr>
+          <w:rStyle w:val="VerbatimChar"/>
+        </w:rPr>
+        <w:t xml:space="preserve">## .</w:t>
+      </w:r>
+      <w:r>
+        <w:br/>
+      </w:r>
+      <w:r>
+        <w:rPr>
+          <w:rStyle w:val="VerbatimChar"/>
+        </w:rPr>
+        <w:t xml:space="preserve">## ├── 2025_2_27_CodingChallenge4_ClassAssignment_mer0127_kat0084.docx</w:t>
+      </w:r>
+      <w:r>
+        <w:br/>
+      </w:r>
+      <w:r>
+        <w:rPr>
+          <w:rStyle w:val="VerbatimChar"/>
+        </w:rPr>
+        <w:t xml:space="preserve">## ├── 2025_2_27_CodingChallenge4_ClassAssignment_mer0127_kat0084.pdf</w:t>
+      </w:r>
+      <w:r>
+        <w:br/>
+      </w:r>
+      <w:r>
+        <w:rPr>
+          <w:rStyle w:val="VerbatimChar"/>
+        </w:rPr>
+        <w:t xml:space="preserve">## ├── 2025_2_27_CodingChallenge4_ClassAssignment_mer0127_kat0084.Rmd</w:t>
+      </w:r>
+      <w:r>
+        <w:br/>
+      </w:r>
+      <w:r>
+        <w:rPr>
+          <w:rStyle w:val="VerbatimChar"/>
+        </w:rPr>
+        <w:t xml:space="preserve">## ├── 2025_2_27_CodingChallenge4_ClassAssignment_mer0127_kat0084_files</w:t>
+      </w:r>
+      <w:r>
+        <w:br/>
+      </w:r>
+      <w:r>
+        <w:rPr>
+          <w:rStyle w:val="VerbatimChar"/>
+        </w:rPr>
+        <w:t xml:space="preserve">## │   └── figure-docx</w:t>
+      </w:r>
+      <w:r>
+        <w:br/>
+      </w:r>
+      <w:r>
+        <w:rPr>
+          <w:rStyle w:val="VerbatimChar"/>
+        </w:rPr>
+        <w:t xml:space="preserve">## │       ├── unnamed-chunk-3-1.png</w:t>
+      </w:r>
+      <w:r>
+        <w:br/>
+      </w:r>
+      <w:r>
+        <w:rPr>
+          <w:rStyle w:val="VerbatimChar"/>
+        </w:rPr>
+        <w:t xml:space="preserve">## │       ├── unnamed-chunk-4-1.png</w:t>
+      </w:r>
+      <w:r>
+        <w:br/>
+      </w:r>
+      <w:r>
+        <w:rPr>
+          <w:rStyle w:val="VerbatimChar"/>
+        </w:rPr>
+        <w:t xml:space="preserve">## │       ├── unnamed-chunk-5-1.png</w:t>
+      </w:r>
+      <w:r>
+        <w:br/>
+      </w:r>
+      <w:r>
+        <w:rPr>
+          <w:rStyle w:val="VerbatimChar"/>
+        </w:rPr>
+        <w:t xml:space="preserve">## │       └── unnamed-chunk-6-1.png</w:t>
+      </w:r>
+      <w:r>
+        <w:br/>
+      </w:r>
+      <w:r>
+        <w:rPr>
+          <w:rStyle w:val="VerbatimChar"/>
+        </w:rPr>
+        <w:t xml:space="preserve">## ├── CodingChallenge4.Rproj</w:t>
+      </w:r>
+      <w:r>
+        <w:br/>
+      </w:r>
+      <w:r>
+        <w:rPr>
+          <w:rStyle w:val="VerbatimChar"/>
+        </w:rPr>
+        <w:t xml:space="preserve">## ├── combined_plot.jpeg</w:t>
+      </w:r>
+      <w:r>
+        <w:br/>
+      </w:r>
+      <w:r>
+        <w:rPr>
+          <w:rStyle w:val="VerbatimChar"/>
+        </w:rPr>
+        <w:t xml:space="preserve">## ├── MycotoxinData.csv</w:t>
+      </w:r>
+      <w:r>
+        <w:br/>
+      </w:r>
+      <w:r>
+        <w:rPr>
+          <w:rStyle w:val="VerbatimChar"/>
+        </w:rPr>
+        <w:t xml:space="preserve">## └── README.md</w:t>
+      </w:r>
+    </w:p>
     <w:bookmarkEnd w:id="38"/>
     <w:bookmarkEnd w:id="39"/>
+    <w:bookmarkEnd w:id="40"/>
     <w:sectPr/>
   </w:body>
 </w:document>

</xml_diff>